<commit_message>
part 4 file done
</commit_message>
<xml_diff>
--- a/Submit/part4/part4.docx
+++ b/Submit/part4/part4.docx
@@ -67,171 +67,69 @@
     </w:p>
     <w:p>
       <w:pPr>
-        <w:autoSpaceDE w:val="0"/>
-        <w:autoSpaceDN w:val="0"/>
-        <w:adjustRightInd w:val="0"/>
-        <w:spacing w:after="0" w:line="240" w:lineRule="auto"/>
-        <w:rPr>
-          <w:rFonts w:ascii="CMR10" w:hAnsi="CMR10" w:cs="CMR10"/>
-          <w:sz w:val="20"/>
-          <w:szCs w:val="20"/>
-        </w:rPr>
-      </w:pPr>
-    </w:p>
-    <w:p>
-      <w:pPr>
-        <w:autoSpaceDE w:val="0"/>
-        <w:autoSpaceDN w:val="0"/>
-        <w:adjustRightInd w:val="0"/>
-        <w:spacing w:after="0" w:line="240" w:lineRule="auto"/>
-      </w:pPr>
-      <w:r>
-        <w:rPr>
-          <w:rFonts w:ascii="CMR10" w:hAnsi="CMR10" w:cs="CMR10"/>
-          <w:sz w:val="20"/>
-          <w:szCs w:val="20"/>
-        </w:rPr>
-        <w:t xml:space="preserve">A pdf _le called </w:t>
-      </w:r>
-      <w:r>
-        <w:rPr>
-          <w:rFonts w:ascii="CMTT10" w:hAnsi="CMTT10" w:cs="CMTT10"/>
-          <w:sz w:val="20"/>
-          <w:szCs w:val="20"/>
-        </w:rPr>
-        <w:t xml:space="preserve">part4.pdf </w:t>
-      </w:r>
-      <w:r>
-        <w:rPr>
-          <w:rFonts w:ascii="CMR10" w:hAnsi="CMR10" w:cs="CMR10"/>
-          <w:sz w:val="20"/>
-          <w:szCs w:val="20"/>
-        </w:rPr>
-        <w:t>in which you describe the parameters of your best model for each of the tasks (NER and POS). If you had to make any choices when including the sub-word units, describe them also. For each of the conditions (</w:t>
+        <w:jc w:val="both"/>
+      </w:pPr>
+      <w:r>
+        <w:t xml:space="preserve">The </w:t>
       </w:r>
       <w:proofErr w:type="spellStart"/>
       <w:r>
-        <w:rPr>
-          <w:rFonts w:ascii="CMR10" w:hAnsi="CMR10" w:cs="CMR10"/>
-          <w:sz w:val="20"/>
-          <w:szCs w:val="20"/>
-        </w:rPr>
         <w:t>subword</w:t>
       </w:r>
       <w:proofErr w:type="spellEnd"/>
       <w:r>
-        <w:rPr>
-          <w:rFonts w:ascii="CMR10" w:hAnsi="CMR10" w:cs="CMR10"/>
-          <w:sz w:val="20"/>
-          <w:szCs w:val="20"/>
-        </w:rPr>
-        <w:t>-units, pre-trained) and (</w:t>
+        <w:t xml:space="preserve"> units are more useful on our dataset because it is very small and almost 50% of the words appear only once so by </w:t>
       </w:r>
       <w:proofErr w:type="spellStart"/>
       <w:r>
-        <w:rPr>
-          <w:rFonts w:ascii="CMR10" w:hAnsi="CMR10" w:cs="CMR10"/>
-          <w:sz w:val="20"/>
-          <w:szCs w:val="20"/>
-        </w:rPr>
-        <w:t>subword</w:t>
+        <w:t>subwords</w:t>
       </w:r>
       <w:proofErr w:type="spellEnd"/>
       <w:r>
-        <w:rPr>
-          <w:rFonts w:ascii="CMR10" w:hAnsi="CMR10" w:cs="CMR10"/>
-          <w:sz w:val="20"/>
-          <w:szCs w:val="20"/>
-        </w:rPr>
-        <w:t xml:space="preserve">-units, no pre-trained), include two graphs showing the accuracy of the dev set for each of the task as a function of the number of iterations, and two graphs showing the loss on the dev set for each of the tasks as a function of the number of iterations. </w:t>
-      </w:r>
-      <w:r>
-        <w:rPr>
-          <w:rFonts w:ascii="CMBX10" w:hAnsi="CMBX10" w:cs="CMBX10"/>
-          <w:sz w:val="20"/>
-          <w:szCs w:val="20"/>
-          <w:highlight w:val="yellow"/>
-        </w:rPr>
-        <w:t xml:space="preserve">Write also </w:t>
-      </w:r>
-      <w:r>
-        <w:rPr>
-          <w:rFonts w:ascii="CMR10" w:hAnsi="CMR10" w:cs="CMR10"/>
-          <w:sz w:val="20"/>
-          <w:szCs w:val="20"/>
-          <w:highlight w:val="yellow"/>
-        </w:rPr>
-        <w:t xml:space="preserve">a brief analysis of the results. For example </w:t>
-      </w:r>
-      <w:proofErr w:type="gramStart"/>
-      <w:r>
-        <w:rPr>
-          <w:rFonts w:ascii="CMR10" w:hAnsi="CMR10" w:cs="CMR10"/>
-          <w:sz w:val="20"/>
-          <w:szCs w:val="20"/>
-          <w:highlight w:val="yellow"/>
-        </w:rPr>
-        <w:t>{ which</w:t>
-      </w:r>
-      <w:proofErr w:type="gramEnd"/>
-      <w:r>
-        <w:rPr>
-          <w:rFonts w:ascii="CMR10" w:hAnsi="CMR10" w:cs="CMR10"/>
-          <w:sz w:val="20"/>
-          <w:szCs w:val="20"/>
-          <w:highlight w:val="yellow"/>
-        </w:rPr>
-        <w:t xml:space="preserve"> of the pre-trained </w:t>
-      </w:r>
-      <w:proofErr w:type="spellStart"/>
-      <w:r>
-        <w:rPr>
-          <w:rFonts w:ascii="CMR10" w:hAnsi="CMR10" w:cs="CMR10"/>
-          <w:sz w:val="20"/>
-          <w:szCs w:val="20"/>
-          <w:highlight w:val="yellow"/>
-        </w:rPr>
-        <w:t>embeddings</w:t>
-      </w:r>
-      <w:proofErr w:type="spellEnd"/>
-      <w:r>
-        <w:rPr>
-          <w:rFonts w:ascii="CMR10" w:hAnsi="CMR10" w:cs="CMR10"/>
-          <w:sz w:val="20"/>
-          <w:szCs w:val="20"/>
-          <w:highlight w:val="yellow"/>
-        </w:rPr>
-        <w:t xml:space="preserve"> and the </w:t>
-      </w:r>
-      <w:proofErr w:type="spellStart"/>
-      <w:r>
-        <w:rPr>
-          <w:rFonts w:ascii="CMR10" w:hAnsi="CMR10" w:cs="CMR10"/>
-          <w:sz w:val="20"/>
-          <w:szCs w:val="20"/>
-          <w:highlight w:val="yellow"/>
-        </w:rPr>
-        <w:t>subword</w:t>
-      </w:r>
-      <w:proofErr w:type="spellEnd"/>
-      <w:r>
-        <w:rPr>
-          <w:rFonts w:ascii="CMR10" w:hAnsi="CMR10" w:cs="CMR10"/>
-          <w:sz w:val="20"/>
-          <w:szCs w:val="20"/>
-          <w:highlight w:val="yellow"/>
-        </w:rPr>
-        <w:t xml:space="preserve"> units is more useful, and why? are their contributions complementary? are the trends consistent across the different tagging tasks? why?</w:t>
-      </w:r>
-    </w:p>
-    <w:p>
-      <w:r>
-        <w:t>Analysis:</w:t>
-      </w:r>
-    </w:p>
-    <w:p>
+        <w:t xml:space="preserve"> we can generalize our words also most of them are rare. In the other hand, we have no enough occurrences in order to fine tune our model on the new dataset. </w:t>
+      </w:r>
+      <w:r>
+        <w:t xml:space="preserve">The contribution of the models are </w:t>
+      </w:r>
       <w:bookmarkStart w:id="1" w:name="_GoBack"/>
       <w:bookmarkEnd w:id="1"/>
+      <w:r>
+        <w:t xml:space="preserve">not complementary because if there is a word that has no </w:t>
+      </w:r>
+      <w:proofErr w:type="spellStart"/>
+      <w:r>
+        <w:t>pretrained</w:t>
+      </w:r>
+      <w:proofErr w:type="spellEnd"/>
+      <w:r>
+        <w:t xml:space="preserve"> vector and also it's suffix and prefix appear only once, both models will not succeed to learn this word.</w:t>
+      </w:r>
+      <w:r>
+        <w:t xml:space="preserve"> As shown below </w:t>
+      </w:r>
+      <w:r>
+        <w:t xml:space="preserve">with the </w:t>
+      </w:r>
+      <w:proofErr w:type="spellStart"/>
+      <w:r>
+        <w:t>pretrained</w:t>
+      </w:r>
+      <w:proofErr w:type="spellEnd"/>
+      <w:r>
+        <w:t xml:space="preserve"> vect</w:t>
+      </w:r>
+      <w:r>
+        <w:t>o</w:t>
+      </w:r>
+      <w:r>
+        <w:t>r</w:t>
+      </w:r>
+      <w:r>
+        <w:t>s, the NER mission improved by 1.5% while the POS mission got almost same accuracy as</w:t>
+      </w:r>
+      <w:r>
+        <w:t xml:space="preserve"> with the other trend.</w:t>
+      </w:r>
     </w:p>
     <w:p>
       <w:r>
@@ -434,6 +332,20 @@
           <w:szCs w:val="24"/>
         </w:rPr>
         <w:t>01</w:t>
+      </w:r>
+    </w:p>
+    <w:p>
+      <w:pPr>
+        <w:pStyle w:val="Heading2"/>
+        <w:rPr>
+          <w:noProof/>
+        </w:rPr>
+      </w:pPr>
+      <w:r>
+        <w:rPr>
+          <w:noProof/>
+        </w:rPr>
+        <w:t>Random weights:</w:t>
       </w:r>
     </w:p>
     <w:p>
@@ -517,7 +429,7 @@
           <w:noProof/>
         </w:rPr>
         <w:drawing>
-          <wp:anchor distT="0" distB="0" distL="114300" distR="114300" simplePos="0" relativeHeight="251658240" behindDoc="0" locked="0" layoutInCell="1" allowOverlap="1" wp14:anchorId="2CA8FDFF" wp14:editId="42668C67">
+          <wp:anchor distT="0" distB="0" distL="114300" distR="114300" simplePos="0" relativeHeight="251655168" behindDoc="0" locked="0" layoutInCell="1" allowOverlap="1" wp14:anchorId="2CA8FDFF" wp14:editId="42668C67">
             <wp:simplePos x="0" y="0"/>
             <wp:positionH relativeFrom="column">
               <wp:posOffset>0</wp:posOffset>
@@ -774,12 +686,17 @@
       </w:r>
     </w:p>
     <w:p>
+      <w:pPr>
+        <w:rPr>
+          <w:noProof/>
+        </w:rPr>
+      </w:pPr>
       <w:r>
         <w:rPr>
           <w:noProof/>
         </w:rPr>
         <w:drawing>
-          <wp:inline distT="0" distB="0" distL="0" distR="0" wp14:anchorId="21C42F8C" wp14:editId="0CB5C5C9">
+          <wp:inline distT="0" distB="0" distL="0" distR="0" wp14:anchorId="3F0AF0B3" wp14:editId="5BB7474F">
             <wp:extent cx="5943600" cy="3175635"/>
             <wp:effectExtent l="0" t="0" r="0" b="5715"/>
             <wp:docPr id="5" name="תמונה 5"/>
@@ -812,6 +729,293 @@
               </a:graphicData>
             </a:graphic>
           </wp:inline>
+        </w:drawing>
+      </w:r>
+    </w:p>
+    <w:p>
+      <w:pPr>
+        <w:rPr>
+          <w:noProof/>
+        </w:rPr>
+      </w:pPr>
+    </w:p>
+    <w:p/>
+    <w:p>
+      <w:pPr>
+        <w:pStyle w:val="Heading2"/>
+        <w:rPr>
+          <w:noProof/>
+        </w:rPr>
+      </w:pPr>
+      <w:r>
+        <w:rPr>
+          <w:noProof/>
+        </w:rPr>
+        <w:t xml:space="preserve">Pretrained </w:t>
+      </w:r>
+      <w:r>
+        <w:rPr>
+          <w:noProof/>
+        </w:rPr>
+        <w:t>weights:</w:t>
+      </w:r>
+    </w:p>
+    <w:p>
+      <w:pPr>
+        <w:pStyle w:val="Heading2"/>
+        <w:rPr>
+          <w:noProof/>
+        </w:rPr>
+      </w:pPr>
+    </w:p>
+    <w:p>
+      <w:pPr>
+        <w:rPr>
+          <w:b/>
+          <w:bCs/>
+          <w:noProof/>
+          <w:u w:val="single"/>
+        </w:rPr>
+      </w:pPr>
+      <w:r>
+        <w:rPr>
+          <w:b/>
+          <w:bCs/>
+          <w:noProof/>
+          <w:u w:val="single"/>
+        </w:rPr>
+        <w:lastRenderedPageBreak/>
+        <w:t>POS</w:t>
+      </w:r>
+      <w:r>
+        <w:rPr>
+          <w:b/>
+          <w:bCs/>
+          <w:noProof/>
+          <w:u w:val="single"/>
+        </w:rPr>
+        <w:t xml:space="preserve"> </w:t>
+      </w:r>
+      <w:r>
+        <w:rPr>
+          <w:b/>
+          <w:bCs/>
+          <w:noProof/>
+          <w:u w:val="single"/>
+        </w:rPr>
+        <w:t xml:space="preserve">and NER </w:t>
+      </w:r>
+      <w:r>
+        <w:rPr>
+          <w:b/>
+          <w:bCs/>
+          <w:noProof/>
+          <w:u w:val="single"/>
+        </w:rPr>
+        <w:t>accuracy - Dev</w:t>
+      </w:r>
+      <w:r>
+        <w:rPr>
+          <w:b/>
+          <w:bCs/>
+          <w:noProof/>
+          <w:u w:val="single"/>
+        </w:rPr>
+        <w:drawing>
+          <wp:anchor distT="0" distB="0" distL="114300" distR="114300" simplePos="0" relativeHeight="251658240" behindDoc="0" locked="0" layoutInCell="1" allowOverlap="1" wp14:anchorId="0E4212F6" wp14:editId="17DE32F9">
+            <wp:simplePos x="0" y="0"/>
+            <wp:positionH relativeFrom="column">
+              <wp:posOffset>0</wp:posOffset>
+            </wp:positionH>
+            <wp:positionV relativeFrom="paragraph">
+              <wp:posOffset>323215</wp:posOffset>
+            </wp:positionV>
+            <wp:extent cx="5943600" cy="2606040"/>
+            <wp:effectExtent l="0" t="0" r="0" b="3810"/>
+            <wp:wrapTight wrapText="bothSides">
+              <wp:wrapPolygon edited="0">
+                <wp:start x="0" y="0"/>
+                <wp:lineTo x="0" y="21474"/>
+                <wp:lineTo x="21531" y="21474"/>
+                <wp:lineTo x="21531" y="0"/>
+                <wp:lineTo x="0" y="0"/>
+              </wp:wrapPolygon>
+            </wp:wrapTight>
+            <wp:docPr id="4" name="Picture 4"/>
+            <wp:cNvGraphicFramePr>
+              <a:graphicFrameLocks xmlns:a="http://schemas.openxmlformats.org/drawingml/2006/main" noChangeAspect="1"/>
+            </wp:cNvGraphicFramePr>
+            <a:graphic xmlns:a="http://schemas.openxmlformats.org/drawingml/2006/main">
+              <a:graphicData uri="http://schemas.openxmlformats.org/drawingml/2006/picture">
+                <pic:pic xmlns:pic="http://schemas.openxmlformats.org/drawingml/2006/picture">
+                  <pic:nvPicPr>
+                    <pic:cNvPr id="1" name=""/>
+                    <pic:cNvPicPr/>
+                  </pic:nvPicPr>
+                  <pic:blipFill>
+                    <a:blip r:embed="rId9"/>
+                    <a:stretch>
+                      <a:fillRect/>
+                    </a:stretch>
+                  </pic:blipFill>
+                  <pic:spPr>
+                    <a:xfrm>
+                      <a:off x="0" y="0"/>
+                      <a:ext cx="5943600" cy="2606040"/>
+                    </a:xfrm>
+                    <a:prstGeom prst="rect">
+                      <a:avLst/>
+                    </a:prstGeom>
+                  </pic:spPr>
+                </pic:pic>
+              </a:graphicData>
+            </a:graphic>
+          </wp:anchor>
+        </w:drawing>
+      </w:r>
+      <w:r>
+        <w:rPr>
+          <w:b/>
+          <w:bCs/>
+          <w:noProof/>
+          <w:u w:val="single"/>
+        </w:rPr>
+        <w:t>:</w:t>
+      </w:r>
+    </w:p>
+    <w:p>
+      <w:pPr>
+        <w:rPr>
+          <w:b/>
+          <w:bCs/>
+          <w:noProof/>
+          <w:u w:val="single"/>
+        </w:rPr>
+      </w:pPr>
+    </w:p>
+    <w:p>
+      <w:pPr>
+        <w:rPr>
+          <w:b/>
+          <w:bCs/>
+          <w:noProof/>
+          <w:u w:val="single"/>
+        </w:rPr>
+      </w:pPr>
+      <w:r>
+        <w:rPr>
+          <w:b/>
+          <w:bCs/>
+          <w:noProof/>
+          <w:u w:val="single"/>
+        </w:rPr>
+        <w:t>POS</w:t>
+      </w:r>
+      <w:r>
+        <w:rPr>
+          <w:b/>
+          <w:bCs/>
+          <w:noProof/>
+          <w:u w:val="single"/>
+        </w:rPr>
+        <w:t xml:space="preserve"> </w:t>
+      </w:r>
+      <w:r>
+        <w:rPr>
+          <w:b/>
+          <w:bCs/>
+          <w:noProof/>
+          <w:u w:val="single"/>
+        </w:rPr>
+        <w:t xml:space="preserve">and NER </w:t>
+      </w:r>
+      <w:r>
+        <w:rPr>
+          <w:b/>
+          <w:bCs/>
+          <w:noProof/>
+          <w:u w:val="single"/>
+        </w:rPr>
+        <w:t>loss</w:t>
+      </w:r>
+      <w:r>
+        <w:rPr>
+          <w:b/>
+          <w:bCs/>
+          <w:noProof/>
+          <w:u w:val="single"/>
+        </w:rPr>
+        <w:t xml:space="preserve"> - Dev</w:t>
+      </w:r>
+      <w:r>
+        <w:rPr>
+          <w:b/>
+          <w:bCs/>
+          <w:noProof/>
+          <w:u w:val="single"/>
+        </w:rPr>
+        <w:t>:</w:t>
+      </w:r>
+      <w:r>
+        <w:rPr>
+          <w:noProof/>
+        </w:rPr>
+        <w:t xml:space="preserve"> </w:t>
+      </w:r>
+      <w:r>
+        <w:rPr>
+          <w:noProof/>
+        </w:rPr>
+        <w:drawing>
+          <wp:anchor distT="0" distB="0" distL="114300" distR="114300" simplePos="0" relativeHeight="251660288" behindDoc="0" locked="0" layoutInCell="1" allowOverlap="1" wp14:anchorId="1A4F7FC9" wp14:editId="76E5F1AC">
+            <wp:simplePos x="0" y="0"/>
+            <wp:positionH relativeFrom="column">
+              <wp:posOffset>0</wp:posOffset>
+            </wp:positionH>
+            <wp:positionV relativeFrom="paragraph">
+              <wp:posOffset>323850</wp:posOffset>
+            </wp:positionV>
+            <wp:extent cx="5943600" cy="2139315"/>
+            <wp:effectExtent l="0" t="0" r="0" b="0"/>
+            <wp:wrapTight wrapText="bothSides">
+              <wp:wrapPolygon edited="0">
+                <wp:start x="0" y="0"/>
+                <wp:lineTo x="0" y="21350"/>
+                <wp:lineTo x="21531" y="21350"/>
+                <wp:lineTo x="21531" y="0"/>
+                <wp:lineTo x="0" y="0"/>
+              </wp:wrapPolygon>
+            </wp:wrapTight>
+            <wp:docPr id="6" name="Picture 6"/>
+            <wp:cNvGraphicFramePr>
+              <a:graphicFrameLocks xmlns:a="http://schemas.openxmlformats.org/drawingml/2006/main" noChangeAspect="1"/>
+            </wp:cNvGraphicFramePr>
+            <a:graphic xmlns:a="http://schemas.openxmlformats.org/drawingml/2006/main">
+              <a:graphicData uri="http://schemas.openxmlformats.org/drawingml/2006/picture">
+                <pic:pic xmlns:pic="http://schemas.openxmlformats.org/drawingml/2006/picture">
+                  <pic:nvPicPr>
+                    <pic:cNvPr id="1" name=""/>
+                    <pic:cNvPicPr/>
+                  </pic:nvPicPr>
+                  <pic:blipFill>
+                    <a:blip r:embed="rId10"/>
+                    <a:stretch>
+                      <a:fillRect/>
+                    </a:stretch>
+                  </pic:blipFill>
+                  <pic:spPr>
+                    <a:xfrm>
+                      <a:off x="0" y="0"/>
+                      <a:ext cx="5943600" cy="2139315"/>
+                    </a:xfrm>
+                    <a:prstGeom prst="rect">
+                      <a:avLst/>
+                    </a:prstGeom>
+                  </pic:spPr>
+                </pic:pic>
+              </a:graphicData>
+            </a:graphic>
+          </wp:anchor>
         </w:drawing>
       </w:r>
     </w:p>
@@ -1340,6 +1544,28 @@
     <w:name w:val="Normal"/>
     <w:qFormat/>
   </w:style>
+  <w:style w:type="paragraph" w:styleId="Heading2">
+    <w:name w:val="heading 2"/>
+    <w:basedOn w:val="Normal"/>
+    <w:next w:val="Normal"/>
+    <w:link w:val="Heading2Char"/>
+    <w:uiPriority w:val="9"/>
+    <w:unhideWhenUsed/>
+    <w:qFormat/>
+    <w:rsid w:val="006A2F97"/>
+    <w:pPr>
+      <w:keepNext/>
+      <w:keepLines/>
+      <w:spacing w:before="40" w:after="0"/>
+      <w:outlineLvl w:val="1"/>
+    </w:pPr>
+    <w:rPr>
+      <w:rFonts w:asciiTheme="majorHAnsi" w:eastAsiaTheme="majorEastAsia" w:hAnsiTheme="majorHAnsi" w:cstheme="majorBidi"/>
+      <w:color w:val="365F91" w:themeColor="accent1" w:themeShade="BF"/>
+      <w:sz w:val="26"/>
+      <w:szCs w:val="26"/>
+    </w:rPr>
+  </w:style>
   <w:style w:type="character" w:default="1" w:styleId="DefaultParagraphFont">
     <w:name w:val="Default Paragraph Font"/>
     <w:uiPriority w:val="1"/>
@@ -1443,6 +1669,19 @@
       <w:ind w:left="720"/>
       <w:contextualSpacing/>
     </w:pPr>
+  </w:style>
+  <w:style w:type="character" w:customStyle="1" w:styleId="Heading2Char">
+    <w:name w:val="Heading 2 Char"/>
+    <w:basedOn w:val="DefaultParagraphFont"/>
+    <w:link w:val="Heading2"/>
+    <w:uiPriority w:val="9"/>
+    <w:rsid w:val="006A2F97"/>
+    <w:rPr>
+      <w:rFonts w:asciiTheme="majorHAnsi" w:eastAsiaTheme="majorEastAsia" w:hAnsiTheme="majorHAnsi" w:cstheme="majorBidi"/>
+      <w:color w:val="365F91" w:themeColor="accent1" w:themeShade="BF"/>
+      <w:sz w:val="26"/>
+      <w:szCs w:val="26"/>
+    </w:rPr>
   </w:style>
 </w:styles>
 </file>

</xml_diff>